<commit_message>
test with tortoise git 1
</commit_message>
<xml_diff>
--- a/Amazon Simple Storage Service.docx
+++ b/Amazon Simple Storage Service.docx
@@ -3,6 +3,15 @@
 <w:document xmlns:wpc="http://schemas.microsoft.com/office/word/2010/wordprocessingCanvas" xmlns:mc="http://schemas.openxmlformats.org/markup-compatibility/2006" xmlns:o="urn:schemas-microsoft-com:office:office" xmlns:r="http://schemas.openxmlformats.org/officeDocument/2006/relationships" xmlns:m="http://schemas.openxmlformats.org/officeDocument/2006/math" xmlns:v="urn:schemas-microsoft-com:vml" xmlns:wp14="http://schemas.microsoft.com/office/word/2010/wordprocessingDrawing" xmlns:wp="http://schemas.openxmlformats.org/drawingml/2006/wordprocessingDrawing" xmlns:w10="urn:schemas-microsoft-com:office:word" xmlns:w="http://schemas.openxmlformats.org/wordprocessingml/2006/main" xmlns:w14="http://schemas.microsoft.com/office/word/2010/wordml" xmlns:w15="http://schemas.microsoft.com/office/word/2012/wordml" xmlns:wpg="http://schemas.microsoft.com/office/word/2010/wordprocessingGroup" xmlns:wpi="http://schemas.microsoft.com/office/word/2010/wordprocessingInk" xmlns:wne="http://schemas.microsoft.com/office/word/2006/wordml" xmlns:wps="http://schemas.microsoft.com/office/word/2010/wordprocessingShape" mc:Ignorable="w14 w15 wp14">
   <w:body>
     <w:p>
+      <w:pPr>
+        <w:rPr>
+          <w:rFonts w:ascii="Helvetica" w:hAnsi="Helvetica" w:cs="Helvetica"/>
+          <w:color w:val="333333"/>
+          <w:sz w:val="21"/>
+          <w:szCs w:val="21"/>
+          <w:shd w:val="clear" w:color="auto" w:fill="FFFFFF"/>
+        </w:rPr>
+      </w:pPr>
       <w:r>
         <w:rPr>
           <w:rFonts w:ascii="Helvetica" w:hAnsi="Helvetica" w:cs="Helvetica"/>
@@ -35,8 +44,63 @@
         </w:rPr>
         <w:t xml:space="preserve"> object storage service for structured and unstructured data and the storage service of choice to build a data lake. With Amazon S3, you can cost-effectively build and scale a data lake of any size in a secure environment where data is protected by 99.999999999% (11 9s) of durability.</w:t>
       </w:r>
+    </w:p>
+    <w:p>
+      <w:pPr>
+        <w:rPr>
+          <w:rFonts w:ascii="Helvetica" w:hAnsi="Helvetica" w:cs="Helvetica"/>
+          <w:color w:val="333333"/>
+          <w:sz w:val="21"/>
+          <w:szCs w:val="21"/>
+          <w:shd w:val="clear" w:color="auto" w:fill="FFFFFF"/>
+        </w:rPr>
+      </w:pPr>
+    </w:p>
+    <w:p>
+      <w:proofErr w:type="spellStart"/>
+      <w:r>
+        <w:rPr>
+          <w:rFonts w:ascii="Helvetica" w:hAnsi="Helvetica" w:cs="Helvetica"/>
+          <w:color w:val="333333"/>
+          <w:sz w:val="21"/>
+          <w:szCs w:val="21"/>
+          <w:shd w:val="clear" w:color="auto" w:fill="FFFFFF"/>
+        </w:rPr>
+        <w:t>Thie</w:t>
+      </w:r>
+      <w:proofErr w:type="spellEnd"/>
+      <w:r>
+        <w:rPr>
+          <w:rFonts w:ascii="Helvetica" w:hAnsi="Helvetica" w:cs="Helvetica"/>
+          <w:color w:val="333333"/>
+          <w:sz w:val="21"/>
+          <w:szCs w:val="21"/>
+          <w:shd w:val="clear" w:color="auto" w:fill="FFFFFF"/>
+        </w:rPr>
+        <w:t xml:space="preserve"> is the second paragraph</w:t>
+      </w:r>
+      <w:r>
+        <w:rPr>
+          <w:rFonts w:ascii="Helvetica" w:hAnsi="Helvetica" w:cs="Helvetica"/>
+          <w:color w:val="333333"/>
+          <w:sz w:val="21"/>
+          <w:szCs w:val="21"/>
+          <w:shd w:val="clear" w:color="auto" w:fill="FFFFFF"/>
+        </w:rPr>
+        <w:t>. This s to work with the tortoise git.</w:t>
+      </w:r>
       <w:bookmarkStart w:id="0" w:name="_GoBack"/>
       <w:bookmarkEnd w:id="0"/>
+      <w:r>
+        <w:rPr>
+          <w:rFonts w:ascii="Helvetica" w:hAnsi="Helvetica" w:cs="Helvetica"/>
+          <w:color w:val="333333"/>
+          <w:sz w:val="21"/>
+          <w:szCs w:val="21"/>
+          <w:shd w:val="clear" w:color="auto" w:fill="FFFFFF"/>
+        </w:rPr>
+        <w:t>.</w:t>
+      </w:r>
     </w:p>
     <w:sectPr>
       <w:pgSz w:w="11906" w:h="16838"/>

</xml_diff>